<commit_message>
Antonias Inkonsistenzliste falls nochmal jemand drüber schauen muss
</commit_message>
<xml_diff>
--- a/Protokolle/2021_11_20_Protokoll_Team_Meeting.docx
+++ b/Protokolle/2021_11_20_Protokoll_Team_Meeting.docx
@@ -4,7 +4,13 @@
   <w:body>
     <w:p>
       <w:r>
-        <w:t>Protokoll Team- Meeting 20.11.2021</w:t>
+        <w:t>Protokoll Team- Meeting 20</w:t>
+      </w:r>
+      <w:r>
+        <w:t>(21)</w:t>
+      </w:r>
+      <w:r>
+        <w:t>.11.2021</w:t>
       </w:r>
     </w:p>
     <w:p/>
@@ -13,10 +19,27 @@
         <w:t>Anwesend:</w:t>
       </w:r>
       <w:r>
-        <w:t xml:space="preserve"> Anton, Antonia, Arne, </w:t>
+        <w:t xml:space="preserve"> Anton, Antonia, </w:t>
+      </w:r>
+      <w:proofErr w:type="gramStart"/>
+      <w:r>
+        <w:t>Arne</w:t>
+      </w:r>
+      <w:r>
+        <w:t>(</w:t>
+      </w:r>
+      <w:proofErr w:type="gramEnd"/>
+      <w:r>
+        <w:t>nur 20.)</w:t>
+      </w:r>
+      <w:r>
+        <w:t xml:space="preserve">, </w:t>
       </w:r>
       <w:r>
         <w:t>Merlin, Robin</w:t>
+      </w:r>
+      <w:r>
+        <w:t xml:space="preserve"> </w:t>
       </w:r>
     </w:p>
     <w:p>
@@ -330,6 +353,17 @@
       <w:r>
         <w:t>Antonia und Robin arbeiten diese Punkte bis morgen nochmal aus, sodass der Rest nur noch drüber schauen muss. Treffen ist um 18:00 Uhr und Arne bekommt es so</w:t>
       </w:r>
+      <w:r>
+        <w:t>.</w:t>
+      </w:r>
+    </w:p>
+    <w:p>
+      <w:pPr>
+        <w:ind w:left="720"/>
+      </w:pPr>
+      <w:r>
+        <w:t>Ergebnis: passt so</w:t>
+      </w:r>
     </w:p>
     <w:p>
       <w:pPr>
@@ -389,7 +423,6 @@
           <w:b/>
           <w:bCs/>
         </w:rPr>
-        <w:lastRenderedPageBreak/>
         <w:t xml:space="preserve">Server </w:t>
       </w:r>
     </w:p>
@@ -793,6 +826,7 @@
     </w:p>
     <w:p>
       <w:r>
+        <w:lastRenderedPageBreak/>
         <w:t xml:space="preserve">Arne moderiert </w:t>
       </w:r>
     </w:p>
@@ -805,7 +839,6 @@
         </w:numPr>
       </w:pPr>
       <w:r>
-        <w:lastRenderedPageBreak/>
         <w:t>Zeiten festgelegt</w:t>
       </w:r>
     </w:p>

</xml_diff>